<commit_message>
fixed one camera typo
</commit_message>
<xml_diff>
--- a/CS-Social-Good.docx
+++ b/CS-Social-Good.docx
@@ -622,7 +622,17 @@
           <w:b/>
           <w:color w:val="92278F" w:themeColor="accent1"/>
         </w:rPr>
-        <w:t>position = "0 1 0"</w:t>
+        <w:t>position = "0 5</w:t>
+      </w:r>
+      <w:bookmarkStart w:id="0" w:name="_GoBack"/>
+      <w:bookmarkEnd w:id="0"/>
+      <w:r>
+        <w:rPr>
+          <w:rFonts w:ascii="Consolas" w:hAnsi="Consolas"/>
+          <w:b/>
+          <w:color w:val="92278F" w:themeColor="accent1"/>
+        </w:rPr>
+        <w:t xml:space="preserve"> 0"</w:t>
       </w:r>
       <w:r>
         <w:rPr>
@@ -1953,10 +1963,7 @@
         <w:t xml:space="preserve">container </w:t>
       </w:r>
       <w:r>
-        <w:t xml:space="preserve">entity to hold our particles. </w:t>
-      </w:r>
-      <w:r>
-        <w:t xml:space="preserve"> </w:t>
+        <w:t xml:space="preserve">entity to hold our particles.  </w:t>
       </w:r>
       <w:r>
         <w:t>Our container entity will have two animations as part of it to animate the exploding apart and sinking effects.</w:t>
@@ -3794,14 +3801,7 @@
           <w:rFonts w:ascii="Consolas" w:hAnsi="Consolas"/>
           <w:color w:val="92278F" w:themeColor="accent1"/>
         </w:rPr>
-        <w:t>particleElement.setAttribute("positi</w:t>
-      </w:r>
-      <w:r>
-        <w:rPr>
-          <w:rFonts w:ascii="Consolas" w:hAnsi="Consolas"/>
-          <w:color w:val="92278F" w:themeColor="accent1"/>
-        </w:rPr>
-        <w:t>on", x * 1.5 + " 2 " + z * 1.5)</w:t>
+        <w:t>particleElement.setAttribute("position", x * 1.5 + " 2 " + z * 1.5)</w:t>
       </w:r>
     </w:p>
     <w:p>
@@ -4423,21 +4423,7 @@
           <w:rFonts w:ascii="Consolas" w:hAnsi="Consolas"/>
           <w:color w:val="92278F" w:themeColor="accent1"/>
         </w:rPr>
-        <w:t xml:space="preserve">        &lt;a-animation id="float" attribute="position" from="0 2 -10" to="0 -2 -10" dur="10000"&gt;</w:t>
-      </w:r>
-      <w:r>
-        <w:rPr>
-          <w:rFonts w:ascii="Consolas" w:hAnsi="Consolas"/>
-          <w:color w:val="92278F" w:themeColor="accent1"/>
-        </w:rPr>
-        <w:t xml:space="preserve"> </w:t>
-      </w:r>
-      <w:r>
-        <w:rPr>
-          <w:rFonts w:ascii="Consolas" w:hAnsi="Consolas"/>
-          <w:color w:val="92278F" w:themeColor="accent1"/>
-        </w:rPr>
-        <w:t>&lt;/a-animation&gt;</w:t>
+        <w:t xml:space="preserve">        &lt;a-animation id="float" attribute="position" from="0 2 -10" to="0 -2 -10" dur="10000"&gt; &lt;/a-animation&gt;</w:t>
       </w:r>
     </w:p>
     <w:p>
@@ -4529,8 +4515,6 @@
         </w:rPr>
         <w:t xml:space="preserve">         </w:t>
       </w:r>
-      <w:bookmarkStart w:id="0" w:name="_GoBack"/>
-      <w:bookmarkEnd w:id="0"/>
       <w:r>
         <w:rPr>
           <w:rFonts w:ascii="Consolas" w:hAnsi="Consolas"/>
@@ -4611,43 +4595,22 @@
           <w:rFonts w:ascii="Consolas" w:hAnsi="Consolas"/>
           <w:color w:val="92278F" w:themeColor="accent1"/>
         </w:rPr>
-        <w:t xml:space="preserve"> document.getElementById("sceneEleme</w:t>
-      </w:r>
-      <w:r>
-        <w:rPr>
-          <w:rFonts w:ascii="Consolas" w:hAnsi="Consolas"/>
-          <w:color w:val="92278F" w:themeColor="accent1"/>
-        </w:rPr>
-        <w:t>nt").appendChild(entityElement)</w:t>
-      </w:r>
-    </w:p>
-    <w:p>
-      <w:pPr>
-        <w:rPr>
-          <w:rFonts w:ascii="Consolas" w:hAnsi="Consolas"/>
-          <w:color w:val="92278F" w:themeColor="accent1"/>
-        </w:rPr>
-      </w:pPr>
-      <w:r>
-        <w:rPr>
-          <w:rFonts w:ascii="Consolas" w:hAnsi="Consolas"/>
-          <w:color w:val="92278F" w:themeColor="accent1"/>
-        </w:rPr>
-        <w:t>// When we load the page, add the particles to</w:t>
-      </w:r>
-      <w:r>
-        <w:rPr>
-          <w:rFonts w:ascii="Consolas" w:hAnsi="Consolas"/>
-          <w:color w:val="92278F" w:themeColor="accent1"/>
-        </w:rPr>
-        <w:t xml:space="preserve"> the container to prep </w:t>
-      </w:r>
-      <w:r>
-        <w:rPr>
-          <w:rFonts w:ascii="Consolas" w:hAnsi="Consolas"/>
-          <w:color w:val="92278F" w:themeColor="accent1"/>
-        </w:rPr>
-        <w:t>for our animations</w:t>
+        <w:t xml:space="preserve"> document.getElementById("sceneElement").appendChild(entityElement)</w:t>
+      </w:r>
+    </w:p>
+    <w:p>
+      <w:pPr>
+        <w:rPr>
+          <w:rFonts w:ascii="Consolas" w:hAnsi="Consolas"/>
+          <w:color w:val="92278F" w:themeColor="accent1"/>
+        </w:rPr>
+      </w:pPr>
+      <w:r>
+        <w:rPr>
+          <w:rFonts w:ascii="Consolas" w:hAnsi="Consolas"/>
+          <w:color w:val="92278F" w:themeColor="accent1"/>
+        </w:rPr>
+        <w:t>// When we load the page, add the particles to the container to prep for our animations</w:t>
       </w:r>
     </w:p>
     <w:p>
@@ -4677,14 +4640,7 @@
           <w:rFonts w:ascii="Consolas" w:hAnsi="Consolas"/>
           <w:color w:val="92278F" w:themeColor="accent1"/>
         </w:rPr>
-        <w:t xml:space="preserve">  </w:t>
-      </w:r>
-      <w:r>
-        <w:rPr>
-          <w:rFonts w:ascii="Consolas" w:hAnsi="Consolas"/>
-          <w:color w:val="92278F" w:themeColor="accent1"/>
-        </w:rPr>
-        <w:t>var i;</w:t>
+        <w:t xml:space="preserve">  var i;</w:t>
       </w:r>
     </w:p>
     <w:p>
@@ -4744,14 +4700,7 @@
           <w:rFonts w:ascii="Consolas" w:hAnsi="Consolas"/>
           <w:color w:val="92278F" w:themeColor="accent1"/>
         </w:rPr>
-        <w:t xml:space="preserve">      </w:t>
-      </w:r>
-      <w:r>
-        <w:rPr>
-          <w:rFonts w:ascii="Consolas" w:hAnsi="Consolas"/>
-          <w:color w:val="92278F" w:themeColor="accent1"/>
-        </w:rPr>
-        <w:t>// Create our metal particles</w:t>
+        <w:t xml:space="preserve">      // Create our metal particles</w:t>
       </w:r>
     </w:p>
     <w:p>
@@ -4782,21 +4731,7 @@
           <w:rFonts w:ascii="Consolas" w:hAnsi="Consolas"/>
           <w:color w:val="92278F" w:themeColor="accent1"/>
         </w:rPr>
-        <w:t>particleElement.setAttribute</w:t>
-      </w:r>
-      <w:r>
-        <w:rPr>
-          <w:rFonts w:ascii="Consolas" w:hAnsi="Consolas"/>
-          <w:color w:val="92278F" w:themeColor="accent1"/>
-        </w:rPr>
-        <w:t xml:space="preserve">("geometry", "primitive:sphere; </w:t>
-      </w:r>
-      <w:r>
-        <w:rPr>
-          <w:rFonts w:ascii="Consolas" w:hAnsi="Consolas"/>
-          <w:color w:val="92278F" w:themeColor="accent1"/>
-        </w:rPr>
-        <w:t>radius:0.1")</w:t>
+        <w:t>particleElement.setAttribute("geometry", "primitive:sphere; radius:0.1")</w:t>
       </w:r>
     </w:p>
     <w:p>
@@ -4866,14 +4801,7 @@
           <w:rFonts w:ascii="Consolas" w:hAnsi="Consolas"/>
           <w:color w:val="92278F" w:themeColor="accent1"/>
         </w:rPr>
-        <w:t xml:space="preserve">      particleElement.setAttribute("positi</w:t>
-      </w:r>
-      <w:r>
-        <w:rPr>
-          <w:rFonts w:ascii="Consolas" w:hAnsi="Consolas"/>
-          <w:color w:val="92278F" w:themeColor="accent1"/>
-        </w:rPr>
-        <w:t>on", x * 1.5 + " 2 " + z * 1.5)</w:t>
+        <w:t xml:space="preserve">      particleElement.setAttribute("position", x * 1.5 + " 2 " + z * 1.5)</w:t>
       </w:r>
     </w:p>
     <w:p>
@@ -4935,80 +4863,52 @@
           <w:rFonts w:ascii="Consolas" w:hAnsi="Consolas"/>
           <w:color w:val="92278F" w:themeColor="accent1"/>
         </w:rPr>
-        <w:t xml:space="preserve">   </w:t>
-      </w:r>
-      <w:r>
-        <w:rPr>
-          <w:rFonts w:ascii="Consolas" w:hAnsi="Consolas"/>
-          <w:color w:val="92278F" w:themeColor="accent1"/>
-        </w:rPr>
-        <w:t xml:space="preserve"> setTimeout(function(){ShrinkCan()}, 5000)</w:t>
-      </w:r>
-    </w:p>
-    <w:p>
-      <w:pPr>
-        <w:rPr>
-          <w:rFonts w:ascii="Consolas" w:hAnsi="Consolas"/>
-          <w:color w:val="92278F" w:themeColor="accent1"/>
-        </w:rPr>
-      </w:pPr>
-      <w:r>
-        <w:rPr>
-          <w:rFonts w:ascii="Consolas" w:hAnsi="Consolas"/>
-          <w:color w:val="92278F" w:themeColor="accent1"/>
-        </w:rPr>
-        <w:t xml:space="preserve"> </w:t>
-      </w:r>
-      <w:r>
-        <w:rPr>
-          <w:rFonts w:ascii="Consolas" w:hAnsi="Consolas"/>
-          <w:color w:val="92278F" w:themeColor="accent1"/>
-        </w:rPr>
-        <w:t>}</w:t>
-      </w:r>
-    </w:p>
-    <w:p>
-      <w:pPr>
-        <w:rPr>
-          <w:rFonts w:ascii="Consolas" w:hAnsi="Consolas"/>
-          <w:color w:val="92278F" w:themeColor="accent1"/>
-        </w:rPr>
-      </w:pPr>
-      <w:r>
-        <w:rPr>
-          <w:rFonts w:ascii="Consolas" w:hAnsi="Consolas"/>
-          <w:color w:val="92278F" w:themeColor="accent1"/>
-        </w:rPr>
-        <w:t xml:space="preserve"> </w:t>
-      </w:r>
-      <w:r>
-        <w:rPr>
-          <w:rFonts w:ascii="Consolas" w:hAnsi="Consolas"/>
-          <w:color w:val="92278F" w:themeColor="accent1"/>
-        </w:rPr>
-        <w:t>// The first animation will shrink the can</w:t>
-      </w:r>
-    </w:p>
-    <w:p>
-      <w:pPr>
-        <w:rPr>
-          <w:rFonts w:ascii="Consolas" w:hAnsi="Consolas"/>
-          <w:color w:val="92278F" w:themeColor="accent1"/>
-        </w:rPr>
-      </w:pPr>
-      <w:r>
-        <w:rPr>
-          <w:rFonts w:ascii="Consolas" w:hAnsi="Consolas"/>
-          <w:color w:val="92278F" w:themeColor="accent1"/>
-        </w:rPr>
-        <w:t xml:space="preserve">    </w:t>
-      </w:r>
-      <w:r>
-        <w:rPr>
-          <w:rFonts w:ascii="Consolas" w:hAnsi="Consolas"/>
-          <w:color w:val="92278F" w:themeColor="accent1"/>
-        </w:rPr>
-        <w:t>function ShrinkCan() {</w:t>
+        <w:t xml:space="preserve">    setTimeout(function(){ShrinkCan()}, 5000)</w:t>
+      </w:r>
+    </w:p>
+    <w:p>
+      <w:pPr>
+        <w:rPr>
+          <w:rFonts w:ascii="Consolas" w:hAnsi="Consolas"/>
+          <w:color w:val="92278F" w:themeColor="accent1"/>
+        </w:rPr>
+      </w:pPr>
+      <w:r>
+        <w:rPr>
+          <w:rFonts w:ascii="Consolas" w:hAnsi="Consolas"/>
+          <w:color w:val="92278F" w:themeColor="accent1"/>
+        </w:rPr>
+        <w:t xml:space="preserve"> }</w:t>
+      </w:r>
+    </w:p>
+    <w:p>
+      <w:pPr>
+        <w:rPr>
+          <w:rFonts w:ascii="Consolas" w:hAnsi="Consolas"/>
+          <w:color w:val="92278F" w:themeColor="accent1"/>
+        </w:rPr>
+      </w:pPr>
+      <w:r>
+        <w:rPr>
+          <w:rFonts w:ascii="Consolas" w:hAnsi="Consolas"/>
+          <w:color w:val="92278F" w:themeColor="accent1"/>
+        </w:rPr>
+        <w:t xml:space="preserve"> // The first animation will shrink the can</w:t>
+      </w:r>
+    </w:p>
+    <w:p>
+      <w:pPr>
+        <w:rPr>
+          <w:rFonts w:ascii="Consolas" w:hAnsi="Consolas"/>
+          <w:color w:val="92278F" w:themeColor="accent1"/>
+        </w:rPr>
+      </w:pPr>
+      <w:r>
+        <w:rPr>
+          <w:rFonts w:ascii="Consolas" w:hAnsi="Consolas"/>
+          <w:color w:val="92278F" w:themeColor="accent1"/>
+        </w:rPr>
+        <w:t xml:space="preserve">    function ShrinkCan() {</w:t>
       </w:r>
     </w:p>
     <w:p>
@@ -5068,14 +4968,7 @@
           <w:rFonts w:ascii="Consolas" w:hAnsi="Consolas"/>
           <w:color w:val="92278F" w:themeColor="accent1"/>
         </w:rPr>
-        <w:t xml:space="preserve">       }</w:t>
-      </w:r>
-      <w:r>
-        <w:rPr>
-          <w:rFonts w:ascii="Consolas" w:hAnsi="Consolas"/>
-          <w:color w:val="92278F" w:themeColor="accent1"/>
-        </w:rPr>
-        <w:t xml:space="preserve">   </w:t>
+        <w:t xml:space="preserve">       }   </w:t>
       </w:r>
     </w:p>
     <w:p>
@@ -5105,14 +4998,7 @@
           <w:rFonts w:ascii="Consolas" w:hAnsi="Consolas"/>
           <w:color w:val="92278F" w:themeColor="accent1"/>
         </w:rPr>
-        <w:t xml:space="preserve">   </w:t>
-      </w:r>
-      <w:r>
-        <w:rPr>
-          <w:rFonts w:ascii="Consolas" w:hAnsi="Consolas"/>
-          <w:color w:val="92278F" w:themeColor="accent1"/>
-        </w:rPr>
-        <w:t xml:space="preserve">     function EmitParticles() {</w:t>
+        <w:t xml:space="preserve">        function EmitParticles() {</w:t>
       </w:r>
     </w:p>
     <w:p>
@@ -5187,14 +5073,7 @@
           <w:rFonts w:ascii="Consolas" w:hAnsi="Consolas"/>
           <w:color w:val="92278F" w:themeColor="accent1"/>
         </w:rPr>
-        <w:t xml:space="preserve"> </w:t>
-      </w:r>
-      <w:r>
-        <w:rPr>
-          <w:rFonts w:ascii="Consolas" w:hAnsi="Consolas"/>
-          <w:color w:val="92278F" w:themeColor="accent1"/>
-        </w:rPr>
-        <w:t xml:space="preserve"> // The third animation will sink the tiny particles</w:t>
+        <w:t xml:space="preserve">  // The third animation will sink the tiny particles</w:t>
       </w:r>
     </w:p>
     <w:p>
@@ -5928,6 +5807,7 @@
     <w:lsdException w:name="HTML Sample" w:semiHidden="1" w:unhideWhenUsed="1"/>
     <w:lsdException w:name="HTML Typewriter" w:semiHidden="1" w:unhideWhenUsed="1"/>
     <w:lsdException w:name="HTML Variable" w:semiHidden="1" w:unhideWhenUsed="1"/>
+    <w:lsdException w:name="Normal Table" w:semiHidden="1" w:unhideWhenUsed="1"/>
     <w:lsdException w:name="annotation subject" w:semiHidden="1" w:unhideWhenUsed="1"/>
     <w:lsdException w:name="No List" w:semiHidden="1" w:unhideWhenUsed="1"/>
     <w:lsdException w:name="Outline List 1" w:semiHidden="1" w:unhideWhenUsed="1"/>
@@ -5974,8 +5854,10 @@
     <w:lsdException w:name="Table Subtle 2" w:semiHidden="1" w:unhideWhenUsed="1"/>
     <w:lsdException w:name="Table Web 1" w:semiHidden="1" w:unhideWhenUsed="1"/>
     <w:lsdException w:name="Table Web 2" w:semiHidden="1" w:unhideWhenUsed="1"/>
+    <w:lsdException w:name="Table Web 3" w:semiHidden="1" w:unhideWhenUsed="1"/>
     <w:lsdException w:name="Balloon Text" w:semiHidden="1" w:unhideWhenUsed="1"/>
     <w:lsdException w:name="Table Grid" w:uiPriority="1"/>
+    <w:lsdException w:name="Table Theme" w:semiHidden="1" w:unhideWhenUsed="1"/>
     <w:lsdException w:name="Placeholder Text" w:semiHidden="1"/>
     <w:lsdException w:name="No Spacing" w:uiPriority="1" w:qFormat="1"/>
     <w:lsdException w:name="Light Shading" w:uiPriority="60"/>
@@ -7160,7 +7042,7 @@
 </file>
 
 <file path=customXml/itemProps2.xml><?xml version="1.0" encoding="utf-8"?>
-<ds:datastoreItem xmlns:ds="http://schemas.openxmlformats.org/officeDocument/2006/customXml" ds:itemID="{836299A5-E58A-47EF-980E-FC7E5C5404E6}">
+<ds:datastoreItem xmlns:ds="http://schemas.openxmlformats.org/officeDocument/2006/customXml" ds:itemID="{D4AF48E6-DE18-4E06-876C-24304D6D5B18}">
   <ds:schemaRefs>
     <ds:schemaRef ds:uri="http://schemas.openxmlformats.org/officeDocument/2006/bibliography"/>
   </ds:schemaRefs>

</xml_diff>

<commit_message>
Fixing quotes and final runthrough
</commit_message>
<xml_diff>
--- a/CS-Social-Good.docx
+++ b/CS-Social-Good.docx
@@ -45,6 +45,8 @@
       <w:r>
         <w:t xml:space="preserve"> on mobile devices. Combined with a Cardboard (or similarly styled mobile headset), you can turn any smart phone into a VR headset! </w:t>
       </w:r>
+      <w:bookmarkStart w:id="0" w:name="_GoBack"/>
+      <w:bookmarkEnd w:id="0"/>
     </w:p>
     <w:p>
       <w:r>
@@ -165,7 +167,14 @@
           <w:rFonts w:ascii="Consolas" w:hAnsi="Consolas"/>
           <w:color w:val="92278F" w:themeColor="accent1"/>
         </w:rPr>
-        <w:t xml:space="preserve"> onload = “OnSuccessfulLoad()”</w:t>
+        <w:t xml:space="preserve"> onload = </w:t>
+      </w:r>
+      <w:r>
+        <w:rPr>
+          <w:rFonts w:ascii="Consolas" w:hAnsi="Consolas"/>
+          <w:color w:val="92278F" w:themeColor="accent1"/>
+        </w:rPr>
+        <w:t>"OnSuccessfulLoad()"</w:t>
       </w:r>
       <w:r>
         <w:rPr>
@@ -222,7 +231,28 @@
           <w:rFonts w:ascii="Consolas" w:hAnsi="Consolas"/>
           <w:color w:val="92278F" w:themeColor="accent1"/>
         </w:rPr>
-        <w:t>&lt;script src = “aframe.min.js&gt;&lt;/script&gt;</w:t>
+        <w:t xml:space="preserve">&lt;script src = </w:t>
+      </w:r>
+      <w:r>
+        <w:rPr>
+          <w:rFonts w:ascii="Consolas" w:hAnsi="Consolas"/>
+          <w:color w:val="92278F" w:themeColor="accent1"/>
+        </w:rPr>
+        <w:t>"aframe.min.js"</w:t>
+      </w:r>
+      <w:r>
+        <w:rPr>
+          <w:rFonts w:ascii="Consolas" w:hAnsi="Consolas"/>
+          <w:color w:val="92278F" w:themeColor="accent1"/>
+        </w:rPr>
+        <w:t>s</w:t>
+      </w:r>
+      <w:r>
+        <w:rPr>
+          <w:rFonts w:ascii="Consolas" w:hAnsi="Consolas"/>
+          <w:color w:val="92278F" w:themeColor="accent1"/>
+        </w:rPr>
+        <w:t>&gt;&lt;/script&gt;</w:t>
       </w:r>
     </w:p>
     <w:p>
@@ -336,14 +366,14 @@
           <w:rFonts w:ascii="Consolas" w:hAnsi="Consolas"/>
           <w:color w:val="92278F" w:themeColor="accent1"/>
         </w:rPr>
-        <w:t xml:space="preserve"> onload = “OnSuccessfulLoad()</w:t>
-      </w:r>
-      <w:r>
-        <w:rPr>
-          <w:rFonts w:ascii="Consolas" w:hAnsi="Consolas"/>
-          <w:color w:val="92278F" w:themeColor="accent1"/>
-        </w:rPr>
-        <w:t>”</w:t>
+        <w:t xml:space="preserve"> onload = </w:t>
+      </w:r>
+      <w:r>
+        <w:rPr>
+          <w:rFonts w:ascii="Consolas" w:hAnsi="Consolas"/>
+          <w:color w:val="92278F" w:themeColor="accent1"/>
+        </w:rPr>
+        <w:t>"OnSuccessfulLoad()"</w:t>
       </w:r>
       <w:r>
         <w:rPr>
@@ -372,22 +402,21 @@
           <w:rFonts w:ascii="Consolas" w:hAnsi="Consolas"/>
           <w:color w:val="92278F" w:themeColor="accent1"/>
         </w:rPr>
-        <w:t xml:space="preserve"> id = “</w:t>
-      </w:r>
-      <w:r>
-        <w:rPr>
-          <w:rFonts w:ascii="Consolas" w:hAnsi="Consolas"/>
-          <w:b/>
-          <w:color w:val="92278F" w:themeColor="accent1"/>
-        </w:rPr>
-        <w:t>sceneElement</w:t>
-      </w:r>
-      <w:r>
-        <w:rPr>
-          <w:rFonts w:ascii="Consolas" w:hAnsi="Consolas"/>
-          <w:color w:val="92278F" w:themeColor="accent1"/>
-        </w:rPr>
-        <w:t>”&gt;</w:t>
+        <w:t xml:space="preserve"> id = </w:t>
+      </w:r>
+      <w:r>
+        <w:rPr>
+          <w:rFonts w:ascii="Consolas" w:hAnsi="Consolas"/>
+          <w:color w:val="92278F" w:themeColor="accent1"/>
+        </w:rPr>
+        <w:t>"sceneElement"</w:t>
+      </w:r>
+      <w:r>
+        <w:rPr>
+          <w:rFonts w:ascii="Consolas" w:hAnsi="Consolas"/>
+          <w:color w:val="92278F" w:themeColor="accent1"/>
+        </w:rPr>
+        <w:t>&gt;</w:t>
       </w:r>
       <w:r>
         <w:rPr>
@@ -624,8 +653,6 @@
         </w:rPr>
         <w:t>position = "0 5</w:t>
       </w:r>
-      <w:bookmarkStart w:id="0" w:name="_GoBack"/>
-      <w:bookmarkEnd w:id="0"/>
       <w:r>
         <w:rPr>
           <w:rFonts w:ascii="Consolas" w:hAnsi="Consolas"/>
@@ -1774,6 +1801,13 @@
           <w:rStyle w:val="Strong"/>
           <w:b w:val="0"/>
         </w:rPr>
+        <w:t xml:space="preserve">Add the end &lt;/entity&gt; tag after the final animation. </w:t>
+      </w:r>
+      <w:r>
+        <w:rPr>
+          <w:rStyle w:val="Strong"/>
+          <w:b w:val="0"/>
+        </w:rPr>
         <w:t xml:space="preserve">Straightforward animations are just one of the cool features of A-Frame. All combined, our can entity will look like this: </w:t>
       </w:r>
     </w:p>
@@ -1950,6 +1984,41 @@
       </w:pPr>
       <w:r>
         <w:t xml:space="preserve">A-asset tags surround other A-Frame elements that we’ll reference later on in our code, but don’t want to include in our scene immediately. </w:t>
+      </w:r>
+    </w:p>
+    <w:p>
+      <w:r>
+        <w:t>To start, at the very top of the &lt;a-scene&gt;, before the rest of the items, add the following:</w:t>
+      </w:r>
+    </w:p>
+    <w:p>
+      <w:pPr>
+        <w:rPr>
+          <w:rFonts w:ascii="Consolas" w:hAnsi="Consolas"/>
+          <w:color w:val="632E62" w:themeColor="text2"/>
+        </w:rPr>
+      </w:pPr>
+      <w:r>
+        <w:rPr>
+          <w:rFonts w:ascii="Consolas" w:hAnsi="Consolas"/>
+          <w:color w:val="632E62" w:themeColor="text2"/>
+        </w:rPr>
+        <w:t>&lt;a-assets&gt;</w:t>
+      </w:r>
+    </w:p>
+    <w:p>
+      <w:pPr>
+        <w:rPr>
+          <w:rFonts w:ascii="Consolas" w:hAnsi="Consolas"/>
+          <w:color w:val="632E62" w:themeColor="text2"/>
+        </w:rPr>
+      </w:pPr>
+      <w:r>
+        <w:rPr>
+          <w:rFonts w:ascii="Consolas" w:hAnsi="Consolas"/>
+          <w:color w:val="632E62" w:themeColor="text2"/>
+        </w:rPr>
+        <w:t>&lt;/a-assets&gt;</w:t>
       </w:r>
     </w:p>
     <w:p>
@@ -2667,7 +2736,6 @@
           <w:rStyle w:val="Strong"/>
           <w:b w:val="0"/>
         </w:rPr>
-        <w:lastRenderedPageBreak/>
         <w:t>The overall entity will look like the following:</w:t>
       </w:r>
     </w:p>
@@ -7042,7 +7110,7 @@
 </file>
 
 <file path=customXml/itemProps2.xml><?xml version="1.0" encoding="utf-8"?>
-<ds:datastoreItem xmlns:ds="http://schemas.openxmlformats.org/officeDocument/2006/customXml" ds:itemID="{D4AF48E6-DE18-4E06-876C-24304D6D5B18}">
+<ds:datastoreItem xmlns:ds="http://schemas.openxmlformats.org/officeDocument/2006/customXml" ds:itemID="{111FD80B-6184-46EF-B55B-56C98922C49C}">
   <ds:schemaRefs>
     <ds:schemaRef ds:uri="http://schemas.openxmlformats.org/officeDocument/2006/bibliography"/>
   </ds:schemaRefs>

</xml_diff>